<commit_message>
Added Arabic support | Fixed design | get branch names from the API | token refreshing changed from time-based to when token expires | the message from the buttons changed from popup to seperate screen
</commit_message>
<xml_diff>
--- a/User-Manual.docx
+++ b/User-Manual.docx
@@ -5751,27 +5751,14 @@
       <w:r>
         <w:t xml:space="preserve">Figure </w:t>
       </w:r>
-      <w:r>
-        <w:fldChar w:fldCharType="begin"/>
-      </w:r>
-      <w:r>
-        <w:instrText xml:space="preserve"> SEQ Figure \* ARABIC </w:instrText>
-      </w:r>
-      <w:r>
-        <w:fldChar w:fldCharType="separate"/>
-      </w:r>
-      <w:r>
-        <w:rPr>
-          <w:noProof/>
-        </w:rPr>
-        <w:t>1</w:t>
-      </w:r>
-      <w:r>
-        <w:rPr>
-          <w:noProof/>
-        </w:rPr>
-        <w:fldChar w:fldCharType="end"/>
-      </w:r>
+      <w:fldSimple w:instr=" SEQ Figure \* ARABIC ">
+        <w:r>
+          <w:rPr>
+            <w:noProof/>
+          </w:rPr>
+          <w:t>1</w:t>
+        </w:r>
+      </w:fldSimple>
       <w:r>
         <w:t xml:space="preserve"> Bank Form</w:t>
       </w:r>
@@ -5902,27 +5889,14 @@
       <w:r>
         <w:t xml:space="preserve">Figure </w:t>
       </w:r>
-      <w:r>
-        <w:fldChar w:fldCharType="begin"/>
-      </w:r>
-      <w:r>
-        <w:instrText xml:space="preserve"> SEQ Figure \* ARABIC </w:instrText>
-      </w:r>
-      <w:r>
-        <w:fldChar w:fldCharType="separate"/>
-      </w:r>
-      <w:r>
-        <w:rPr>
-          <w:noProof/>
-        </w:rPr>
-        <w:t>2</w:t>
-      </w:r>
-      <w:r>
-        <w:rPr>
-          <w:noProof/>
-        </w:rPr>
-        <w:fldChar w:fldCharType="end"/>
-      </w:r>
+      <w:fldSimple w:instr=" SEQ Figure \* ARABIC ">
+        <w:r>
+          <w:rPr>
+            <w:noProof/>
+          </w:rPr>
+          <w:t>2</w:t>
+        </w:r>
+      </w:fldSimple>
       <w:r>
         <w:t xml:space="preserve"> Bank Form Empty Field</w:t>
       </w:r>
@@ -6021,27 +5995,14 @@
       <w:r>
         <w:t xml:space="preserve">Figure </w:t>
       </w:r>
-      <w:r>
-        <w:fldChar w:fldCharType="begin"/>
-      </w:r>
-      <w:r>
-        <w:instrText xml:space="preserve"> SEQ Figure \* ARABIC </w:instrText>
-      </w:r>
-      <w:r>
-        <w:fldChar w:fldCharType="separate"/>
-      </w:r>
-      <w:r>
-        <w:rPr>
-          <w:noProof/>
-        </w:rPr>
-        <w:t>3</w:t>
-      </w:r>
-      <w:r>
-        <w:rPr>
-          <w:noProof/>
-        </w:rPr>
-        <w:fldChar w:fldCharType="end"/>
-      </w:r>
+      <w:fldSimple w:instr=" SEQ Figure \* ARABIC ">
+        <w:r>
+          <w:rPr>
+            <w:noProof/>
+          </w:rPr>
+          <w:t>3</w:t>
+        </w:r>
+      </w:fldSimple>
       <w:r>
         <w:t xml:space="preserve"> </w:t>
       </w:r>
@@ -6125,27 +6086,14 @@
       <w:r>
         <w:t xml:space="preserve">Figure </w:t>
       </w:r>
-      <w:r>
-        <w:fldChar w:fldCharType="begin"/>
-      </w:r>
-      <w:r>
-        <w:instrText xml:space="preserve"> SEQ Figure \* ARABIC </w:instrText>
-      </w:r>
-      <w:r>
-        <w:fldChar w:fldCharType="separate"/>
-      </w:r>
-      <w:r>
-        <w:rPr>
-          <w:noProof/>
-        </w:rPr>
-        <w:t>4</w:t>
-      </w:r>
-      <w:r>
-        <w:rPr>
-          <w:noProof/>
-        </w:rPr>
-        <w:fldChar w:fldCharType="end"/>
-      </w:r>
+      <w:fldSimple w:instr=" SEQ Figure \* ARABIC ">
+        <w:r>
+          <w:rPr>
+            <w:noProof/>
+          </w:rPr>
+          <w:t>4</w:t>
+        </w:r>
+      </w:fldSimple>
       <w:r>
         <w:t xml:space="preserve"> Main Form</w:t>
       </w:r>
@@ -6309,27 +6257,14 @@
       <w:r>
         <w:t xml:space="preserve">Figure </w:t>
       </w:r>
-      <w:r>
-        <w:fldChar w:fldCharType="begin"/>
-      </w:r>
-      <w:r>
-        <w:instrText xml:space="preserve"> SEQ Figure \* ARABIC </w:instrText>
-      </w:r>
-      <w:r>
-        <w:fldChar w:fldCharType="separate"/>
-      </w:r>
-      <w:r>
-        <w:rPr>
-          <w:noProof/>
-        </w:rPr>
-        <w:t>5</w:t>
-      </w:r>
-      <w:r>
-        <w:rPr>
-          <w:noProof/>
-        </w:rPr>
-        <w:fldChar w:fldCharType="end"/>
-      </w:r>
+      <w:fldSimple w:instr=" SEQ Figure \* ARABIC ">
+        <w:r>
+          <w:rPr>
+            <w:noProof/>
+          </w:rPr>
+          <w:t>5</w:t>
+        </w:r>
+      </w:fldSimple>
       <w:r>
         <w:t xml:space="preserve"> Main Form | Highlighted Screen</w:t>
       </w:r>
@@ -6468,27 +6403,14 @@
       <w:r>
         <w:t xml:space="preserve">Figure </w:t>
       </w:r>
-      <w:r>
-        <w:fldChar w:fldCharType="begin"/>
-      </w:r>
-      <w:r>
-        <w:instrText xml:space="preserve"> SEQ Figure \* ARABIC </w:instrText>
-      </w:r>
-      <w:r>
-        <w:fldChar w:fldCharType="separate"/>
-      </w:r>
-      <w:r>
-        <w:rPr>
-          <w:noProof/>
-        </w:rPr>
-        <w:t>6</w:t>
-      </w:r>
-      <w:r>
-        <w:rPr>
-          <w:noProof/>
-        </w:rPr>
-        <w:fldChar w:fldCharType="end"/>
-      </w:r>
+      <w:fldSimple w:instr=" SEQ Figure \* ARABIC ">
+        <w:r>
+          <w:rPr>
+            <w:noProof/>
+          </w:rPr>
+          <w:t>6</w:t>
+        </w:r>
+      </w:fldSimple>
       <w:r>
         <w:t xml:space="preserve"> Add Screen Form</w:t>
       </w:r>
@@ -6643,27 +6565,14 @@
       <w:r>
         <w:t xml:space="preserve">Figure </w:t>
       </w:r>
-      <w:r>
-        <w:fldChar w:fldCharType="begin"/>
-      </w:r>
-      <w:r>
-        <w:instrText xml:space="preserve"> SEQ Figure \* ARABIC </w:instrText>
-      </w:r>
-      <w:r>
-        <w:fldChar w:fldCharType="separate"/>
-      </w:r>
-      <w:r>
-        <w:rPr>
-          <w:noProof/>
-        </w:rPr>
-        <w:t>7</w:t>
-      </w:r>
-      <w:r>
-        <w:rPr>
-          <w:noProof/>
-        </w:rPr>
-        <w:fldChar w:fldCharType="end"/>
-      </w:r>
+      <w:fldSimple w:instr=" SEQ Figure \* ARABIC ">
+        <w:r>
+          <w:rPr>
+            <w:noProof/>
+          </w:rPr>
+          <w:t>7</w:t>
+        </w:r>
+      </w:fldSimple>
       <w:r>
         <w:t xml:space="preserve"> Edit Screen Form</w:t>
       </w:r>
@@ -6841,27 +6750,14 @@
       <w:r>
         <w:t xml:space="preserve">Figure </w:t>
       </w:r>
-      <w:r>
-        <w:fldChar w:fldCharType="begin"/>
-      </w:r>
-      <w:r>
-        <w:instrText xml:space="preserve"> SEQ Figure \* ARABIC </w:instrText>
-      </w:r>
-      <w:r>
-        <w:fldChar w:fldCharType="separate"/>
-      </w:r>
-      <w:r>
-        <w:rPr>
-          <w:noProof/>
-        </w:rPr>
-        <w:t>8</w:t>
-      </w:r>
-      <w:r>
-        <w:rPr>
-          <w:noProof/>
-        </w:rPr>
-        <w:fldChar w:fldCharType="end"/>
-      </w:r>
+      <w:fldSimple w:instr=" SEQ Figure \* ARABIC ">
+        <w:r>
+          <w:rPr>
+            <w:noProof/>
+          </w:rPr>
+          <w:t>8</w:t>
+        </w:r>
+      </w:fldSimple>
       <w:r>
         <w:t xml:space="preserve"> Add Button Form</w:t>
       </w:r>
@@ -6923,27 +6819,14 @@
                             <w:r>
                               <w:t xml:space="preserve">Figure </w:t>
                             </w:r>
-                            <w:r>
-                              <w:fldChar w:fldCharType="begin"/>
-                            </w:r>
-                            <w:r>
-                              <w:instrText xml:space="preserve"> SEQ Figure \* ARABIC </w:instrText>
-                            </w:r>
-                            <w:r>
-                              <w:fldChar w:fldCharType="separate"/>
-                            </w:r>
-                            <w:r>
-                              <w:rPr>
-                                <w:noProof/>
-                              </w:rPr>
-                              <w:t>9</w:t>
-                            </w:r>
-                            <w:r>
-                              <w:rPr>
-                                <w:noProof/>
-                              </w:rPr>
-                              <w:fldChar w:fldCharType="end"/>
-                            </w:r>
+                            <w:fldSimple w:instr=" SEQ Figure \* ARABIC ">
+                              <w:r>
+                                <w:rPr>
+                                  <w:noProof/>
+                                </w:rPr>
+                                <w:t>9</w:t>
+                              </w:r>
+                            </w:fldSimple>
                             <w:r>
                               <w:t xml:space="preserve"> Add Button | Show Message Type</w:t>
                             </w:r>
@@ -6979,27 +6862,14 @@
                       <w:r>
                         <w:t xml:space="preserve">Figure </w:t>
                       </w:r>
-                      <w:r>
-                        <w:fldChar w:fldCharType="begin"/>
-                      </w:r>
-                      <w:r>
-                        <w:instrText xml:space="preserve"> SEQ Figure \* ARABIC </w:instrText>
-                      </w:r>
-                      <w:r>
-                        <w:fldChar w:fldCharType="separate"/>
-                      </w:r>
-                      <w:r>
-                        <w:rPr>
-                          <w:noProof/>
-                        </w:rPr>
-                        <w:t>9</w:t>
-                      </w:r>
-                      <w:r>
-                        <w:rPr>
-                          <w:noProof/>
-                        </w:rPr>
-                        <w:fldChar w:fldCharType="end"/>
-                      </w:r>
+                      <w:fldSimple w:instr=" SEQ Figure \* ARABIC ">
+                        <w:r>
+                          <w:rPr>
+                            <w:noProof/>
+                          </w:rPr>
+                          <w:t>9</w:t>
+                        </w:r>
+                      </w:fldSimple>
                       <w:r>
                         <w:t xml:space="preserve"> Add Button | Show Message Type</w:t>
                       </w:r>
@@ -7136,27 +7006,14 @@
                             <w:r>
                               <w:t xml:space="preserve">Figure </w:t>
                             </w:r>
-                            <w:r>
-                              <w:fldChar w:fldCharType="begin"/>
-                            </w:r>
-                            <w:r>
-                              <w:instrText xml:space="preserve"> SEQ Figure \* ARABIC </w:instrText>
-                            </w:r>
-                            <w:r>
-                              <w:fldChar w:fldCharType="separate"/>
-                            </w:r>
-                            <w:r>
-                              <w:rPr>
-                                <w:noProof/>
-                              </w:rPr>
-                              <w:t>10</w:t>
-                            </w:r>
-                            <w:r>
-                              <w:rPr>
-                                <w:noProof/>
-                              </w:rPr>
-                              <w:fldChar w:fldCharType="end"/>
-                            </w:r>
+                            <w:fldSimple w:instr=" SEQ Figure \* ARABIC ">
+                              <w:r>
+                                <w:rPr>
+                                  <w:noProof/>
+                                </w:rPr>
+                                <w:t>10</w:t>
+                              </w:r>
+                            </w:fldSimple>
                             <w:r>
                               <w:t xml:space="preserve"> Add Button | Issue Ticket Type</w:t>
                             </w:r>
@@ -7188,27 +7045,14 @@
                       <w:r>
                         <w:t xml:space="preserve">Figure </w:t>
                       </w:r>
-                      <w:r>
-                        <w:fldChar w:fldCharType="begin"/>
-                      </w:r>
-                      <w:r>
-                        <w:instrText xml:space="preserve"> SEQ Figure \* ARABIC </w:instrText>
-                      </w:r>
-                      <w:r>
-                        <w:fldChar w:fldCharType="separate"/>
-                      </w:r>
-                      <w:r>
-                        <w:rPr>
-                          <w:noProof/>
-                        </w:rPr>
-                        <w:t>10</w:t>
-                      </w:r>
-                      <w:r>
-                        <w:rPr>
-                          <w:noProof/>
-                        </w:rPr>
-                        <w:fldChar w:fldCharType="end"/>
-                      </w:r>
+                      <w:fldSimple w:instr=" SEQ Figure \* ARABIC ">
+                        <w:r>
+                          <w:rPr>
+                            <w:noProof/>
+                          </w:rPr>
+                          <w:t>10</w:t>
+                        </w:r>
+                      </w:fldSimple>
                       <w:r>
                         <w:t xml:space="preserve"> Add Button | Issue Ticket Type</w:t>
                       </w:r>
@@ -7395,27 +7239,14 @@
       <w:r>
         <w:t xml:space="preserve">Figure </w:t>
       </w:r>
-      <w:r>
-        <w:fldChar w:fldCharType="begin"/>
-      </w:r>
-      <w:r>
-        <w:instrText xml:space="preserve"> SEQ Figure \* ARABIC </w:instrText>
-      </w:r>
-      <w:r>
-        <w:fldChar w:fldCharType="separate"/>
-      </w:r>
-      <w:r>
-        <w:rPr>
-          <w:noProof/>
-        </w:rPr>
-        <w:t>11</w:t>
-      </w:r>
-      <w:r>
-        <w:rPr>
-          <w:noProof/>
-        </w:rPr>
-        <w:fldChar w:fldCharType="end"/>
-      </w:r>
+      <w:fldSimple w:instr=" SEQ Figure \* ARABIC ">
+        <w:r>
+          <w:rPr>
+            <w:noProof/>
+          </w:rPr>
+          <w:t>11</w:t>
+        </w:r>
+      </w:fldSimple>
       <w:r>
         <w:t xml:space="preserve"> </w:t>
       </w:r>
@@ -7500,27 +7331,14 @@
       <w:r>
         <w:t xml:space="preserve">Figure </w:t>
       </w:r>
-      <w:r>
-        <w:fldChar w:fldCharType="begin"/>
-      </w:r>
-      <w:r>
-        <w:instrText xml:space="preserve"> SEQ Figure \* ARABIC </w:instrText>
-      </w:r>
-      <w:r>
-        <w:fldChar w:fldCharType="separate"/>
-      </w:r>
-      <w:r>
-        <w:rPr>
-          <w:noProof/>
-        </w:rPr>
-        <w:t>12</w:t>
-      </w:r>
-      <w:r>
-        <w:rPr>
-          <w:noProof/>
-        </w:rPr>
-        <w:fldChar w:fldCharType="end"/>
-      </w:r>
+      <w:fldSimple w:instr=" SEQ Figure \* ARABIC ">
+        <w:r>
+          <w:rPr>
+            <w:noProof/>
+          </w:rPr>
+          <w:t>12</w:t>
+        </w:r>
+      </w:fldSimple>
       <w:r>
         <w:t xml:space="preserve"> Edit Screen Form |</w:t>
       </w:r>
@@ -7674,27 +7492,14 @@
       <w:r>
         <w:t xml:space="preserve">Figure </w:t>
       </w:r>
-      <w:r>
-        <w:fldChar w:fldCharType="begin"/>
-      </w:r>
-      <w:r>
-        <w:instrText xml:space="preserve"> SEQ Figure \* ARABIC </w:instrText>
-      </w:r>
-      <w:r>
-        <w:fldChar w:fldCharType="separate"/>
-      </w:r>
-      <w:r>
-        <w:rPr>
-          <w:noProof/>
-        </w:rPr>
-        <w:t>13</w:t>
-      </w:r>
-      <w:r>
-        <w:rPr>
-          <w:noProof/>
-        </w:rPr>
-        <w:fldChar w:fldCharType="end"/>
-      </w:r>
+      <w:fldSimple w:instr=" SEQ Figure \* ARABIC ">
+        <w:r>
+          <w:rPr>
+            <w:noProof/>
+          </w:rPr>
+          <w:t>13</w:t>
+        </w:r>
+      </w:fldSimple>
       <w:r>
         <w:t xml:space="preserve"> </w:t>
       </w:r>
@@ -22894,7 +22699,43 @@
           <w:sz w:val="24"/>
           <w:szCs w:val="24"/>
         </w:rPr>
-        <w:t xml:space="preserve"> The current Date and Time.</w:t>
+        <w:t xml:space="preserve"> The current Date</w:t>
+      </w:r>
+      <w:r>
+        <w:rPr>
+          <w:rStyle w:val="HTMLCode"/>
+          <w:rFonts w:ascii="Times New Roman" w:eastAsiaTheme="minorHAnsi" w:hAnsi="Times New Roman" w:cs="Times New Roman"/>
+          <w:sz w:val="24"/>
+          <w:szCs w:val="24"/>
+        </w:rPr>
+        <w:t>/</w:t>
+      </w:r>
+      <w:r>
+        <w:rPr>
+          <w:rStyle w:val="HTMLCode"/>
+          <w:rFonts w:ascii="Times New Roman" w:eastAsiaTheme="minorHAnsi" w:hAnsi="Times New Roman" w:cs="Times New Roman"/>
+          <w:sz w:val="24"/>
+          <w:szCs w:val="24"/>
+        </w:rPr>
+        <w:t>Time</w:t>
+      </w:r>
+      <w:r>
+        <w:rPr>
+          <w:rStyle w:val="HTMLCode"/>
+          <w:rFonts w:ascii="Times New Roman" w:eastAsiaTheme="minorHAnsi" w:hAnsi="Times New Roman" w:cs="Times New Roman"/>
+          <w:sz w:val="24"/>
+          <w:szCs w:val="24"/>
+        </w:rPr>
+        <w:t xml:space="preserve"> and language switch buttons</w:t>
+      </w:r>
+      <w:r>
+        <w:rPr>
+          <w:rStyle w:val="HTMLCode"/>
+          <w:rFonts w:ascii="Times New Roman" w:eastAsiaTheme="minorHAnsi" w:hAnsi="Times New Roman" w:cs="Times New Roman"/>
+          <w:sz w:val="24"/>
+          <w:szCs w:val="24"/>
+        </w:rPr>
+        <w:t>.</w:t>
       </w:r>
     </w:p>
     <w:p>
@@ -23116,7 +22957,7 @@
           <w:sz w:val="24"/>
           <w:szCs w:val="24"/>
         </w:rPr>
-        <w:t>A pop-up message will appear, confirming your action. It will either display a general message or state that a ticket has been issued for your chosen service (e.g., "A ticket has been issued for Customer Service").</w:t>
+        <w:t>A message will appear, confirming your action. It will either display a general message or state that a ticket has been issued for your chosen service (e.g., "A ticket has been issued for Customer Service").</w:t>
       </w:r>
     </w:p>
     <w:p>
@@ -23137,7 +22978,7 @@
           <w:sz w:val="24"/>
           <w:szCs w:val="24"/>
         </w:rPr>
-        <w:t>Close the message</w:t>
+        <w:t>Go back to main screen</w:t>
       </w:r>
       <w:r>
         <w:rPr>
@@ -23157,7 +22998,7 @@
           <w:sz w:val="24"/>
           <w:szCs w:val="24"/>
         </w:rPr>
-        <w:t xml:space="preserve"> You can close </w:t>
+        <w:t xml:space="preserve"> You can </w:t>
       </w:r>
       <w:r>
         <w:rPr>
@@ -23166,7 +23007,7 @@
           <w:sz w:val="24"/>
           <w:szCs w:val="24"/>
         </w:rPr>
-        <w:t xml:space="preserve">the message </w:t>
+        <w:t>go back to the main screen by</w:t>
       </w:r>
       <w:r>
         <w:rPr>
@@ -23175,7 +23016,16 @@
           <w:sz w:val="24"/>
           <w:szCs w:val="24"/>
         </w:rPr>
-        <w:t>by clicking the 'X' in the top-right corner of the message box or by clicking on the dim background area.</w:t>
+        <w:t xml:space="preserve"> clicking the </w:t>
+      </w:r>
+      <w:r>
+        <w:rPr>
+          <w:rStyle w:val="HTMLCode"/>
+          <w:rFonts w:ascii="Times New Roman" w:eastAsiaTheme="minorHAnsi" w:hAnsi="Times New Roman" w:cs="Times New Roman"/>
+          <w:sz w:val="24"/>
+          <w:szCs w:val="24"/>
+        </w:rPr>
+        <w:t>back button below the message.</w:t>
       </w:r>
     </w:p>
     <w:p>
@@ -23283,25 +23133,7 @@
             <w:sz w:val="24"/>
             <w:szCs w:val="24"/>
           </w:rPr>
-          <w:t>BankConfigurationPo</w:t>
-        </w:r>
-        <w:r>
-          <w:rPr>
-            <w:rStyle w:val="Hyperlink"/>
-            <w:rFonts w:ascii="Times New Roman" w:hAnsi="Times New Roman" w:cs="Times New Roman"/>
-            <w:sz w:val="24"/>
-            <w:szCs w:val="24"/>
-          </w:rPr>
-          <w:t>r</w:t>
-        </w:r>
-        <w:r>
-          <w:rPr>
-            <w:rStyle w:val="Hyperlink"/>
-            <w:rFonts w:ascii="Times New Roman" w:hAnsi="Times New Roman" w:cs="Times New Roman"/>
-            <w:sz w:val="24"/>
-            <w:szCs w:val="24"/>
-          </w:rPr>
-          <w:t>tal</w:t>
+          <w:t>BankConfigurationPortal</w:t>
         </w:r>
         <w:proofErr w:type="spellEnd"/>
         <w:r>
@@ -23619,7 +23451,7 @@
           <w:sz w:val="24"/>
           <w:szCs w:val="24"/>
         </w:rPr>
-        <w:t xml:space="preserve"> end-points as well as for the bank and branch names, the list of constants used:</w:t>
+        <w:t xml:space="preserve"> end-points as well as for the bank names, the list of constants used:</w:t>
       </w:r>
     </w:p>
     <w:p>
@@ -23659,16 +23491,7 @@
           <w:sz w:val="24"/>
           <w:szCs w:val="24"/>
         </w:rPr>
-        <w:t>BANK_NAME, BRANCH_ID,</w:t>
-      </w:r>
-      <w:r>
-        <w:rPr>
-          <w:rStyle w:val="HTMLCode"/>
-          <w:rFonts w:ascii="Times New Roman" w:eastAsiaTheme="minorHAnsi" w:hAnsi="Times New Roman" w:cs="Times New Roman"/>
-          <w:sz w:val="24"/>
-          <w:szCs w:val="24"/>
-        </w:rPr>
-        <w:t xml:space="preserve"> BRANCH_NAME</w:t>
+        <w:t>BANK_NAME, BRANCH_ID</w:t>
       </w:r>
       <w:r>
         <w:rPr>
@@ -23858,43 +23681,7 @@
           <w:szCs w:val="24"/>
           <w:u w:val="single"/>
         </w:rPr>
-        <w:t>BASE</w:t>
-      </w:r>
-      <w:r>
-        <w:rPr>
-          <w:rStyle w:val="HTMLCode"/>
-          <w:rFonts w:ascii="Times New Roman" w:eastAsiaTheme="minorHAnsi" w:hAnsi="Times New Roman" w:cs="Times New Roman"/>
-          <w:b/>
-          <w:bCs/>
-          <w:sz w:val="24"/>
-          <w:szCs w:val="24"/>
-          <w:u w:val="single"/>
-        </w:rPr>
-        <w:t>_</w:t>
-      </w:r>
-      <w:r>
-        <w:rPr>
-          <w:rStyle w:val="HTMLCode"/>
-          <w:rFonts w:ascii="Times New Roman" w:eastAsiaTheme="minorHAnsi" w:hAnsi="Times New Roman" w:cs="Times New Roman"/>
-          <w:b/>
-          <w:bCs/>
-          <w:sz w:val="24"/>
-          <w:szCs w:val="24"/>
-          <w:u w:val="single"/>
-        </w:rPr>
-        <w:t>URL</w:t>
-      </w:r>
-      <w:r>
-        <w:rPr>
-          <w:rStyle w:val="HTMLCode"/>
-          <w:rFonts w:ascii="Times New Roman" w:eastAsiaTheme="minorHAnsi" w:hAnsi="Times New Roman" w:cs="Times New Roman"/>
-          <w:b/>
-          <w:bCs/>
-          <w:sz w:val="24"/>
-          <w:szCs w:val="24"/>
-          <w:u w:val="single"/>
-        </w:rPr>
-        <w:t xml:space="preserve"> </w:t>
+        <w:t xml:space="preserve">BASE_URL </w:t>
       </w:r>
       <w:r>
         <w:rPr>
@@ -24032,34 +23819,7 @@
             <w:sz w:val="24"/>
             <w:szCs w:val="24"/>
           </w:rPr>
-          <w:t>h</w:t>
-        </w:r>
-        <w:r>
-          <w:rPr>
-            <w:rStyle w:val="Hyperlink"/>
-            <w:rFonts w:ascii="Times New Roman" w:hAnsi="Times New Roman" w:cs="Times New Roman"/>
-            <w:sz w:val="24"/>
-            <w:szCs w:val="24"/>
-          </w:rPr>
-          <w:t>e</w:t>
-        </w:r>
-        <w:r>
-          <w:rPr>
-            <w:rStyle w:val="Hyperlink"/>
-            <w:rFonts w:ascii="Times New Roman" w:hAnsi="Times New Roman" w:cs="Times New Roman"/>
-            <w:sz w:val="24"/>
-            <w:szCs w:val="24"/>
-          </w:rPr>
-          <w:t>r</w:t>
-        </w:r>
-        <w:r>
-          <w:rPr>
-            <w:rStyle w:val="Hyperlink"/>
-            <w:rFonts w:ascii="Times New Roman" w:hAnsi="Times New Roman" w:cs="Times New Roman"/>
-            <w:sz w:val="24"/>
-            <w:szCs w:val="24"/>
-          </w:rPr>
-          <w:t>e</w:t>
+          <w:t>here</w:t>
         </w:r>
       </w:hyperlink>
       <w:r>
@@ -24124,7 +23884,27 @@
           <w:sz w:val="24"/>
           <w:szCs w:val="24"/>
         </w:rPr>
-        <w:t xml:space="preserve">By default, the API requests between our front-end and our back-end API service are blocked by (CORS) due to  same-origin-policy, so I have added the necessary headers in the back-end service </w:t>
+        <w:t>By default, the API requests between our front-end and our back-end API service are blocked by (CORS) due to same-origin-policy, so I have added the necessary headers in the back-end service</w:t>
+      </w:r>
+      <w:r>
+        <w:rPr>
+          <w:rStyle w:val="HTMLCode"/>
+          <w:rFonts w:ascii="Times New Roman" w:eastAsiaTheme="minorHAnsi" w:hAnsi="Times New Roman" w:cs="Times New Roman"/>
+          <w:sz w:val="24"/>
+          <w:szCs w:val="24"/>
+        </w:rPr>
+        <w:t>’s</w:t>
+      </w:r>
+      <w:bookmarkStart w:id="10" w:name="_GoBack"/>
+      <w:bookmarkEnd w:id="10"/>
+      <w:r>
+        <w:rPr>
+          <w:rStyle w:val="HTMLCode"/>
+          <w:rFonts w:ascii="Times New Roman" w:eastAsiaTheme="minorHAnsi" w:hAnsi="Times New Roman" w:cs="Times New Roman"/>
+          <w:sz w:val="24"/>
+          <w:szCs w:val="24"/>
+        </w:rPr>
+        <w:t xml:space="preserve"> </w:t>
       </w:r>
       <w:hyperlink r:id="rId28" w:history="1">
         <w:proofErr w:type="spellStart"/>
@@ -24867,11 +24647,6 @@
     </w:p>
     <w:p>
       <w:pPr>
-        <w:pStyle w:val="ListParagraph"/>
-        <w:numPr>
-          <w:ilvl w:val="0"/>
-          <w:numId w:val="55"/>
-        </w:numPr>
         <w:rPr>
           <w:rStyle w:val="HTMLCode"/>
           <w:rFonts w:ascii="Times New Roman" w:eastAsiaTheme="minorHAnsi" w:hAnsi="Times New Roman" w:cs="Times New Roman"/>
@@ -24883,11 +24658,31 @@
         <w:rPr>
           <w:rStyle w:val="HTMLCode"/>
           <w:rFonts w:ascii="Times New Roman" w:eastAsiaTheme="minorHAnsi" w:hAnsi="Times New Roman" w:cs="Times New Roman"/>
+          <w:b/>
+          <w:bCs/>
           <w:sz w:val="24"/>
           <w:szCs w:val="24"/>
         </w:rPr>
         <w:lastRenderedPageBreak/>
-        <w:t>By default, HSTS header is enabled which enforces HTTPS Requests, so make sure you’re using HTTPS binding in IIS for the front-end.</w:t>
+        <w:t>Enforce HTTPS:</w:t>
+      </w:r>
+      <w:r>
+        <w:rPr>
+          <w:rStyle w:val="HTMLCode"/>
+          <w:rFonts w:ascii="Times New Roman" w:eastAsiaTheme="minorHAnsi" w:hAnsi="Times New Roman" w:cs="Times New Roman"/>
+          <w:sz w:val="24"/>
+          <w:szCs w:val="24"/>
+        </w:rPr>
+        <w:t xml:space="preserve"> Reinforce </w:t>
+      </w:r>
+      <w:r>
+        <w:rPr>
+          <w:rStyle w:val="HTMLCode"/>
+          <w:rFonts w:ascii="Times New Roman" w:eastAsiaTheme="minorHAnsi" w:hAnsi="Times New Roman" w:cs="Times New Roman"/>
+          <w:sz w:val="24"/>
+          <w:szCs w:val="24"/>
+        </w:rPr>
+        <w:t>Security by enabling the “Require SSL” setting in IIS manager, the option can be found by going to your site in IIS → SSL Settings → Enable “Require SSL”, This setting enforces encrypted HTTPS communication by preventing non-HTTPS requests from accessing the application.</w:t>
       </w:r>
     </w:p>
     <w:p>
@@ -25140,18 +24935,7 @@
           <w:sz w:val="24"/>
           <w:szCs w:val="24"/>
         </w:rPr>
-        <w:t xml:space="preserve">A detailed error message, including a timestamp and the specific error object, is logged to the browser's developer console (F12 -&gt; Console). This provides the necessary information to diagnose the root </w:t>
-      </w:r>
-      <w:bookmarkStart w:id="10" w:name="_GoBack"/>
-      <w:bookmarkEnd w:id="10"/>
-      <w:r>
-        <w:rPr>
-          <w:rStyle w:val="HTMLCode"/>
-          <w:rFonts w:ascii="Times New Roman" w:eastAsiaTheme="minorHAnsi" w:hAnsi="Times New Roman" w:cs="Times New Roman"/>
-          <w:sz w:val="24"/>
-          <w:szCs w:val="24"/>
-        </w:rPr>
-        <w:t>cause.</w:t>
+        <w:t>A detailed error message, including a timestamp and the specific error object, is logged to the browser's developer console (F12 -&gt; Console). This provides the necessary information to diagnose the root cause.</w:t>
       </w:r>
     </w:p>
     <w:p>
@@ -25204,7 +24988,7 @@
           <w:sz w:val="24"/>
           <w:szCs w:val="24"/>
         </w:rPr>
-        <w:t xml:space="preserve"> </w:t>
+        <w:t xml:space="preserve"> Currently </w:t>
       </w:r>
       <w:r>
         <w:rPr>
@@ -25213,7 +24997,16 @@
           <w:sz w:val="24"/>
           <w:szCs w:val="24"/>
         </w:rPr>
-        <w:t>These errors occur after the application has successfully started. The most common cause is a failure to refresh the screen data, which happens periodically in the background (e.g., the API becomes temporarily unavailable).</w:t>
+        <w:t>no such error is handled in such a way, but it provides a way to handle errors that don’t break the core functionality of the app</w:t>
+      </w:r>
+      <w:r>
+        <w:rPr>
+          <w:rStyle w:val="HTMLCode"/>
+          <w:rFonts w:ascii="Times New Roman" w:eastAsiaTheme="minorHAnsi" w:hAnsi="Times New Roman" w:cs="Times New Roman"/>
+          <w:sz w:val="24"/>
+          <w:szCs w:val="24"/>
+        </w:rPr>
+        <w:t>.</w:t>
       </w:r>
     </w:p>
     <w:p>
@@ -25243,14 +25036,41 @@
           <w:sz w:val="24"/>
           <w:szCs w:val="24"/>
         </w:rPr>
-        <w:t xml:space="preserve"> The application continues to function with the last successfully fetched data. A temporary, non-blocking modal message appears on the screen (e.g., "Could not refresh screen data. Please check the connection."). This message informs the user of a potential issue without interrupting service.</w:t>
-      </w:r>
-    </w:p>
-    <w:p>
-      <w:pPr>
+        <w:t xml:space="preserve"> </w:t>
+      </w:r>
+      <w:r>
         <w:rPr>
           <w:rStyle w:val="HTMLCode"/>
-          <w:rFonts w:ascii="Times New Roman" w:hAnsi="Times New Roman" w:cs="Times New Roman"/>
+          <w:rFonts w:ascii="Times New Roman" w:eastAsiaTheme="minorHAnsi" w:hAnsi="Times New Roman" w:cs="Times New Roman"/>
+          <w:sz w:val="24"/>
+          <w:szCs w:val="24"/>
+        </w:rPr>
+        <w:t>When these errors occur, the application displays a dedicated error screen with a clear message explaining the issue and a "Back" button. This approach</w:t>
+      </w:r>
+      <w:r>
+        <w:rPr>
+          <w:rStyle w:val="HTMLCode"/>
+          <w:rFonts w:ascii="Times New Roman" w:eastAsiaTheme="minorHAnsi" w:hAnsi="Times New Roman" w:cs="Times New Roman"/>
+          <w:sz w:val="24"/>
+          <w:szCs w:val="24"/>
+        </w:rPr>
+        <w:t xml:space="preserve"> allows</w:t>
+      </w:r>
+      <w:r>
+        <w:rPr>
+          <w:rStyle w:val="HTMLCode"/>
+          <w:rFonts w:ascii="Times New Roman" w:eastAsiaTheme="minorHAnsi" w:hAnsi="Times New Roman" w:cs="Times New Roman"/>
+          <w:sz w:val="24"/>
+          <w:szCs w:val="24"/>
+        </w:rPr>
+        <w:t xml:space="preserve"> users to continue using the application. Since the initial data is already loaded, the application maintains its core functionality.</w:t>
+      </w:r>
+    </w:p>
+    <w:p>
+      <w:pPr>
+        <w:rPr>
+          <w:rStyle w:val="HTMLCode"/>
+          <w:rFonts w:ascii="Times New Roman" w:eastAsiaTheme="minorHAnsi" w:hAnsi="Times New Roman" w:cs="Times New Roman"/>
           <w:sz w:val="24"/>
           <w:szCs w:val="24"/>
         </w:rPr>
@@ -32691,6 +32511,7 @@
   <w:style w:type="character" w:default="1" w:styleId="DefaultParagraphFont">
     <w:name w:val="Default Paragraph Font"/>
     <w:uiPriority w:val="1"/>
+    <w:semiHidden/>
     <w:unhideWhenUsed/>
   </w:style>
   <w:style w:type="table" w:default="1" w:styleId="TableNormal">

</xml_diff>

<commit_message>
Improved Design | Added a default config file | Removed unnecessary styles that don't appear on screens
</commit_message>
<xml_diff>
--- a/User-Manual.docx
+++ b/User-Manual.docx
@@ -23372,7 +23372,7 @@
           <w:sz w:val="24"/>
           <w:szCs w:val="24"/>
         </w:rPr>
-        <w:t>apiService.</w:t>
+        <w:t>config</w:t>
       </w:r>
       <w:r>
         <w:rPr>
@@ -23381,6 +23381,15 @@
           <w:sz w:val="24"/>
           <w:szCs w:val="24"/>
         </w:rPr>
+        <w:t>.</w:t>
+      </w:r>
+      <w:r>
+        <w:rPr>
+          <w:rStyle w:val="HTMLCode"/>
+          <w:rFonts w:ascii="Times New Roman" w:eastAsiaTheme="minorHAnsi" w:hAnsi="Times New Roman" w:cs="Times New Roman"/>
+          <w:sz w:val="24"/>
+          <w:szCs w:val="24"/>
+        </w:rPr>
         <w:t>js file</w:t>
       </w:r>
       <w:r>
@@ -23413,7 +23422,21 @@
           <w:rStyle w:val="HTMLCode"/>
           <w:rFonts w:eastAsiaTheme="minorHAnsi"/>
         </w:rPr>
-        <w:t>\apiService.js</w:t>
+        <w:t>\</w:t>
+      </w:r>
+      <w:r>
+        <w:rPr>
+          <w:rStyle w:val="HTMLCode"/>
+          <w:rFonts w:eastAsiaTheme="minorHAnsi"/>
+        </w:rPr>
+        <w:t>config</w:t>
+      </w:r>
+      <w:r>
+        <w:rPr>
+          <w:rStyle w:val="HTMLCode"/>
+          <w:rFonts w:eastAsiaTheme="minorHAnsi"/>
+        </w:rPr>
+        <w:t>.js</w:t>
       </w:r>
       <w:r>
         <w:rPr>
@@ -23491,7 +23514,25 @@
           <w:sz w:val="24"/>
           <w:szCs w:val="24"/>
         </w:rPr>
-        <w:t>BANK_NAME, BRANCH_ID</w:t>
+        <w:t>BANK_NAME</w:t>
+      </w:r>
+      <w:r>
+        <w:rPr>
+          <w:rStyle w:val="HTMLCode"/>
+          <w:rFonts w:ascii="Times New Roman" w:eastAsiaTheme="minorHAnsi" w:hAnsi="Times New Roman" w:cs="Times New Roman"/>
+          <w:sz w:val="24"/>
+          <w:szCs w:val="24"/>
+        </w:rPr>
+        <w:t>, BANK_NAME_AR</w:t>
+      </w:r>
+      <w:r>
+        <w:rPr>
+          <w:rStyle w:val="HTMLCode"/>
+          <w:rFonts w:ascii="Times New Roman" w:eastAsiaTheme="minorHAnsi" w:hAnsi="Times New Roman" w:cs="Times New Roman"/>
+          <w:sz w:val="24"/>
+          <w:szCs w:val="24"/>
+        </w:rPr>
+        <w:t>, BRANCH_ID</w:t>
       </w:r>
       <w:r>
         <w:rPr>
@@ -23542,7 +23583,42 @@
           <w:szCs w:val="24"/>
         </w:rPr>
         <w:lastRenderedPageBreak/>
-        <w:t>If you want to change the values of these constants follow these steps:</w:t>
+        <w:t>T</w:t>
+      </w:r>
+      <w:r>
+        <w:rPr>
+          <w:rStyle w:val="HTMLCode"/>
+          <w:rFonts w:ascii="Times New Roman" w:eastAsiaTheme="minorHAnsi" w:hAnsi="Times New Roman" w:cs="Times New Roman"/>
+          <w:b/>
+          <w:bCs/>
+          <w:sz w:val="24"/>
+          <w:szCs w:val="24"/>
+        </w:rPr>
+        <w:t xml:space="preserve">o change the value of these </w:t>
+      </w:r>
+      <w:bookmarkStart w:id="10" w:name="_GoBack"/>
+      <w:bookmarkEnd w:id="10"/>
+      <w:r>
+        <w:rPr>
+          <w:rStyle w:val="HTMLCode"/>
+          <w:rFonts w:ascii="Times New Roman" w:eastAsiaTheme="minorHAnsi" w:hAnsi="Times New Roman" w:cs="Times New Roman"/>
+          <w:b/>
+          <w:bCs/>
+          <w:sz w:val="24"/>
+          <w:szCs w:val="24"/>
+        </w:rPr>
+        <w:t>constants,</w:t>
+      </w:r>
+      <w:r>
+        <w:rPr>
+          <w:rStyle w:val="HTMLCode"/>
+          <w:rFonts w:ascii="Times New Roman" w:eastAsiaTheme="minorHAnsi" w:hAnsi="Times New Roman" w:cs="Times New Roman"/>
+          <w:b/>
+          <w:bCs/>
+          <w:sz w:val="24"/>
+          <w:szCs w:val="24"/>
+        </w:rPr>
+        <w:t xml:space="preserve"> follow these steps:</w:t>
       </w:r>
       <w:r>
         <w:rPr>
@@ -23621,7 +23697,25 @@
           <w:sz w:val="24"/>
           <w:szCs w:val="24"/>
         </w:rPr>
-        <w:t>Open the apiService.js file using a text editor.</w:t>
+        <w:t xml:space="preserve">Open the </w:t>
+      </w:r>
+      <w:r>
+        <w:rPr>
+          <w:rStyle w:val="HTMLCode"/>
+          <w:rFonts w:ascii="Times New Roman" w:eastAsiaTheme="minorHAnsi" w:hAnsi="Times New Roman" w:cs="Times New Roman"/>
+          <w:sz w:val="24"/>
+          <w:szCs w:val="24"/>
+        </w:rPr>
+        <w:t>config</w:t>
+      </w:r>
+      <w:r>
+        <w:rPr>
+          <w:rStyle w:val="HTMLCode"/>
+          <w:rFonts w:ascii="Times New Roman" w:eastAsiaTheme="minorHAnsi" w:hAnsi="Times New Roman" w:cs="Times New Roman"/>
+          <w:sz w:val="24"/>
+          <w:szCs w:val="24"/>
+        </w:rPr>
+        <w:t>.js file using a text editor.</w:t>
       </w:r>
     </w:p>
     <w:p>
@@ -23645,7 +23739,34 @@
           <w:sz w:val="24"/>
           <w:szCs w:val="24"/>
         </w:rPr>
-        <w:t>Locate the configuration constants at the top of the file and update them to match your environment:</w:t>
+        <w:t xml:space="preserve">You should see the constant values in </w:t>
+      </w:r>
+      <w:r>
+        <w:rPr>
+          <w:rStyle w:val="HTMLCode"/>
+          <w:rFonts w:ascii="Times New Roman" w:eastAsiaTheme="minorHAnsi" w:hAnsi="Times New Roman" w:cs="Times New Roman"/>
+          <w:sz w:val="24"/>
+          <w:szCs w:val="24"/>
+        </w:rPr>
+        <w:t>the file</w:t>
+      </w:r>
+      <w:r>
+        <w:rPr>
+          <w:rStyle w:val="HTMLCode"/>
+          <w:rFonts w:ascii="Times New Roman" w:eastAsiaTheme="minorHAnsi" w:hAnsi="Times New Roman" w:cs="Times New Roman"/>
+          <w:sz w:val="24"/>
+          <w:szCs w:val="24"/>
+        </w:rPr>
+        <w:t xml:space="preserve">, </w:t>
+      </w:r>
+      <w:r>
+        <w:rPr>
+          <w:rStyle w:val="HTMLCode"/>
+          <w:rFonts w:ascii="Times New Roman" w:eastAsiaTheme="minorHAnsi" w:hAnsi="Times New Roman" w:cs="Times New Roman"/>
+          <w:sz w:val="24"/>
+          <w:szCs w:val="24"/>
+        </w:rPr>
+        <w:t>update them to match your environment:</w:t>
       </w:r>
     </w:p>
     <w:p>
@@ -23895,8 +24016,6 @@
         </w:rPr>
         <w:t>’s</w:t>
       </w:r>
-      <w:bookmarkStart w:id="10" w:name="_GoBack"/>
-      <w:bookmarkEnd w:id="10"/>
       <w:r>
         <w:rPr>
           <w:rStyle w:val="HTMLCode"/>

</xml_diff>